<commit_message>
added some more frontend
</commit_message>
<xml_diff>
--- a/VN Archive.docx
+++ b/VN Archive.docx
@@ -25,15 +25,7 @@
         <w:t>A Brief Description:</w:t>
       </w:r>
       <w:r>
-        <w:t xml:space="preserve"> A Wikipedia-like website made to preserve </w:t>
-      </w:r>
-      <w:proofErr w:type="gramStart"/>
-      <w:r>
-        <w:t>the information</w:t>
-      </w:r>
-      <w:proofErr w:type="gramEnd"/>
-      <w:r>
-        <w:t xml:space="preserve"> about various Visual Novel games.</w:t>
+        <w:t xml:space="preserve"> A Wikipedia-like website made to preserve the information about various Visual Novel games.</w:t>
       </w:r>
     </w:p>
     <w:p>
@@ -56,13 +48,8 @@
         </w:rPr>
         <w:t xml:space="preserve">Overview &amp; Purpose: </w:t>
       </w:r>
-      <w:proofErr w:type="spellStart"/>
-      <w:r>
-        <w:t>VNArchive</w:t>
-      </w:r>
-      <w:proofErr w:type="spellEnd"/>
-      <w:r>
-        <w:t xml:space="preserve"> is a web application that serves as a Wikipedia-style database for Japanese visual novels. Users can browse, search, and contribute information about different VNs, including descriptions, tags, screenshots, developers, hyperlinks and more.</w:t>
+      <w:r>
+        <w:t>VNArchive is a web application that serves as a Wikipedia-style database for Japanese visual novels. Users can browse, search, and contribute information about different VNs, including descriptions, tags, screenshots, developers, hyperlinks and more.</w:t>
       </w:r>
     </w:p>
     <w:p>
@@ -163,7 +150,7 @@
         <w:t xml:space="preserve">Frontend: ReactJS, </w:t>
       </w:r>
       <w:r>
-        <w:t>Bootstrap</w:t>
+        <w:t>React Router</w:t>
       </w:r>
     </w:p>
     <w:p>

</xml_diff>